<commit_message>
Updated with more citations
</commit_message>
<xml_diff>
--- a/EXAM/Forside.docx
+++ b/EXAM/Forside.docx
@@ -257,6 +257,7 @@
                   <w:calendar w:val="gregorian"/>
                 </w:date>
               </w:sdtPr>
+              <w:sdtEndPr/>
               <w:sdtContent>
                 <w:tc>
                   <w:tcPr>
@@ -340,7 +341,7 @@
               <w:sz w:val="36"/>
               <w:lang w:val="en-US"/>
             </w:rPr>
-            <w:t xml:space="preserve"> 16.48</w:t>
+            <w:t xml:space="preserve"> 16.66</w:t>
           </w:r>
         </w:p>
         <w:p>
@@ -358,18 +359,18 @@
               <w:sz w:val="36"/>
               <w:lang w:val="en-US"/>
             </w:rPr>
-            <w:t>CHARACTERS WITH SPACES: 39</w:t>
+            <w:t xml:space="preserve">CHARACTERS WITH SPACES: </w:t>
           </w:r>
-          <w:bookmarkStart w:id="0" w:name="_GoBack"/>
-          <w:bookmarkEnd w:id="0"/>
           <w:r>
             <w:rPr>
               <w:rFonts w:ascii="Courier New" w:hAnsi="Courier New" w:cs="Courier New"/>
               <w:sz w:val="36"/>
               <w:lang w:val="en-US"/>
             </w:rPr>
-            <w:t>562</w:t>
+            <w:t>39985</w:t>
           </w:r>
+          <w:bookmarkStart w:id="0" w:name="_GoBack"/>
+          <w:bookmarkEnd w:id="0"/>
         </w:p>
         <w:tbl>
           <w:tblPr>
@@ -847,7 +848,7 @@
     <w:lsdException w:name="Table Web 2" w:semiHidden="1" w:unhideWhenUsed="1"/>
     <w:lsdException w:name="Table Web 3" w:semiHidden="1" w:unhideWhenUsed="1"/>
     <w:lsdException w:name="Balloon Text" w:semiHidden="1" w:unhideWhenUsed="1"/>
-    <w:lsdException w:name="Table Grid" w:semiHidden="1" w:uiPriority="59" w:unhideWhenUsed="1"/>
+    <w:lsdException w:name="Table Grid" w:uiPriority="59"/>
     <w:lsdException w:name="Table Theme" w:semiHidden="1" w:unhideWhenUsed="1"/>
     <w:lsdException w:name="Placeholder Text" w:semiHidden="1"/>
     <w:lsdException w:name="No Spacing" w:uiPriority="1" w:qFormat="1"/>
@@ -1361,7 +1362,9 @@
   </w:compat>
   <w:rsids>
     <w:rsidRoot w:val="00551FE9"/>
+    <w:rsid w:val="000C6591"/>
     <w:rsid w:val="00161D55"/>
+    <w:rsid w:val="00350BB8"/>
     <w:rsid w:val="004A5A4D"/>
     <w:rsid w:val="004B0374"/>
     <w:rsid w:val="00551FE9"/>
@@ -1560,7 +1563,7 @@
     <w:lsdException w:name="Table Web 2" w:semiHidden="1" w:unhideWhenUsed="1"/>
     <w:lsdException w:name="Table Web 3" w:semiHidden="1" w:unhideWhenUsed="1"/>
     <w:lsdException w:name="Balloon Text" w:semiHidden="1" w:unhideWhenUsed="1"/>
-    <w:lsdException w:name="Table Grid" w:semiHidden="1" w:uiPriority="59" w:unhideWhenUsed="1"/>
+    <w:lsdException w:name="Table Grid" w:uiPriority="59"/>
     <w:lsdException w:name="Table Theme" w:semiHidden="1" w:unhideWhenUsed="1"/>
     <w:lsdException w:name="Placeholder Text" w:semiHidden="1"/>
     <w:lsdException w:name="No Spacing" w:uiPriority="1" w:qFormat="1"/>

</xml_diff>